<commit_message>
Addition of question about NTZ effectiveness
</commit_message>
<xml_diff>
--- a/TURFeffect Survey_AfterCall.docx
+++ b/TURFeffect Survey_AfterCall.docx
@@ -1128,7 +1128,21 @@
           <w:rFonts w:ascii="Times New Roman" w:hAnsi="Times New Roman" w:cs="Times New Roman"/>
           <w:color w:val="auto"/>
         </w:rPr>
-        <w:t>Who is involved in the management, monitoring, and enforcement of the no-take zone? Circle all that apply.</w:t>
+        <w:t xml:space="preserve">Who is involved in the management, monitoring, and enforcement of the no-take zone? </w:t>
+      </w:r>
+      <w:r>
+        <w:rPr>
+          <w:rFonts w:ascii="Times New Roman" w:hAnsi="Times New Roman" w:cs="Times New Roman"/>
+          <w:color w:val="auto"/>
+        </w:rPr>
+        <w:t>Mark</w:t>
+      </w:r>
+      <w:r>
+        <w:rPr>
+          <w:rFonts w:ascii="Times New Roman" w:hAnsi="Times New Roman" w:cs="Times New Roman"/>
+          <w:color w:val="auto"/>
+        </w:rPr>
+        <w:t xml:space="preserve"> all that apply.</w:t>
       </w:r>
     </w:p>
     <w:tbl>
@@ -2656,29 +2670,57 @@
     <w:p>
       <w:pPr>
         <w:spacing w:line="240" w:lineRule="auto"/>
-        <w:ind w:left="720"/>
-        <w:jc w:val="both"/>
-        <w:rPr>
-          <w:rFonts w:ascii="Times New Roman" w:hAnsi="Times New Roman" w:cs="Times New Roman"/>
-          <w:color w:val="auto"/>
-        </w:rPr>
-      </w:pPr>
-    </w:p>
-    <w:p>
-      <w:pPr>
+        <w:ind w:left="792"/>
+        <w:contextualSpacing/>
+        <w:jc w:val="both"/>
+        <w:rPr>
+          <w:rFonts w:ascii="Times New Roman" w:hAnsi="Times New Roman" w:cs="Times New Roman"/>
+          <w:color w:val="auto"/>
+        </w:rPr>
+      </w:pPr>
+    </w:p>
+    <w:p>
+      <w:pPr>
+        <w:numPr>
+          <w:ilvl w:val="1"/>
+          <w:numId w:val="1"/>
+        </w:numPr>
         <w:spacing w:line="240" w:lineRule="auto"/>
-        <w:ind w:left="720"/>
-        <w:jc w:val="both"/>
-        <w:rPr>
-          <w:rFonts w:ascii="Times New Roman" w:hAnsi="Times New Roman" w:cs="Times New Roman"/>
-          <w:color w:val="auto"/>
-        </w:rPr>
-      </w:pPr>
+        <w:ind w:hanging="432"/>
+        <w:contextualSpacing/>
+        <w:jc w:val="both"/>
+        <w:rPr>
+          <w:rFonts w:ascii="Times New Roman" w:hAnsi="Times New Roman" w:cs="Times New Roman"/>
+          <w:color w:val="auto"/>
+        </w:rPr>
+      </w:pPr>
+      <w:r>
+        <w:rPr>
+          <w:rFonts w:ascii="Times New Roman" w:hAnsi="Times New Roman" w:cs="Times New Roman"/>
+          <w:color w:val="auto"/>
+        </w:rPr>
+        <w:t xml:space="preserve">If the no-take zone is not recognized and the community did </w:t>
+      </w:r>
+      <w:proofErr w:type="gramStart"/>
+      <w:r>
+        <w:rPr>
+          <w:rFonts w:ascii="Times New Roman" w:hAnsi="Times New Roman" w:cs="Times New Roman"/>
+          <w:color w:val="auto"/>
+        </w:rPr>
+        <w:t>not</w:t>
+      </w:r>
+      <w:proofErr w:type="gramEnd"/>
+      <w:r>
+        <w:rPr>
+          <w:rFonts w:ascii="Times New Roman" w:hAnsi="Times New Roman" w:cs="Times New Roman"/>
+          <w:color w:val="auto"/>
+        </w:rPr>
+        <w:t xml:space="preserve"> started the process yet, are they willing to do it?</w:t>
+      </w:r>
     </w:p>
     <w:p>
       <w:pPr>
         <w:spacing w:line="240" w:lineRule="auto"/>
-        <w:ind w:left="720"/>
         <w:jc w:val="both"/>
         <w:rPr>
           <w:rFonts w:ascii="Times New Roman" w:hAnsi="Times New Roman" w:cs="Times New Roman"/>
@@ -2892,7 +2934,21 @@
           <w:rFonts w:ascii="Times New Roman" w:hAnsi="Times New Roman" w:cs="Times New Roman"/>
           <w:color w:val="auto"/>
         </w:rPr>
-        <w:t xml:space="preserve"> under the management plan?</w:t>
+        <w:t xml:space="preserve"> </w:t>
+      </w:r>
+      <w:r>
+        <w:rPr>
+          <w:rFonts w:ascii="Times New Roman" w:hAnsi="Times New Roman" w:cs="Times New Roman"/>
+          <w:color w:val="auto"/>
+        </w:rPr>
+        <w:t>by the reserve</w:t>
+      </w:r>
+      <w:r>
+        <w:rPr>
+          <w:rFonts w:ascii="Times New Roman" w:hAnsi="Times New Roman" w:cs="Times New Roman"/>
+          <w:color w:val="auto"/>
+        </w:rPr>
+        <w:t>?</w:t>
       </w:r>
     </w:p>
     <w:p>
@@ -2955,7 +3011,21 @@
           <w:rFonts w:ascii="Times New Roman" w:hAnsi="Times New Roman" w:cs="Times New Roman"/>
           <w:color w:val="auto"/>
         </w:rPr>
-        <w:t xml:space="preserve"> under the management plan? Circle all that apply.</w:t>
+        <w:t xml:space="preserve"> </w:t>
+      </w:r>
+      <w:r>
+        <w:rPr>
+          <w:rFonts w:ascii="Times New Roman" w:hAnsi="Times New Roman" w:cs="Times New Roman"/>
+          <w:color w:val="auto"/>
+        </w:rPr>
+        <w:t>by the reserve</w:t>
+      </w:r>
+      <w:r>
+        <w:rPr>
+          <w:rFonts w:ascii="Times New Roman" w:hAnsi="Times New Roman" w:cs="Times New Roman"/>
+          <w:color w:val="auto"/>
+        </w:rPr>
+        <w:t>? Circle all that apply.</w:t>
       </w:r>
     </w:p>
     <w:p>
@@ -4631,7 +4701,14 @@
           <w:rFonts w:ascii="Times New Roman" w:hAnsi="Times New Roman" w:cs="Times New Roman"/>
           <w:color w:val="auto"/>
         </w:rPr>
-        <w:t>What does the community think about the implementation of the no-take reserve with respect to</w:t>
+        <w:t>What does the community think about the implementation of the no-</w:t>
+      </w:r>
+      <w:r>
+        <w:rPr>
+          <w:rFonts w:ascii="Times New Roman" w:hAnsi="Times New Roman" w:cs="Times New Roman"/>
+          <w:color w:val="auto"/>
+        </w:rPr>
+        <w:t>take reserve with respect to</w:t>
       </w:r>
       <w:proofErr w:type="gramStart"/>
       <w:r>
@@ -4642,13 +4719,6 @@
         <w:t>...</w:t>
       </w:r>
       <w:proofErr w:type="gramEnd"/>
-      <w:r>
-        <w:rPr>
-          <w:rFonts w:ascii="Times New Roman" w:hAnsi="Times New Roman" w:cs="Times New Roman"/>
-          <w:color w:val="auto"/>
-        </w:rPr>
-        <w:t xml:space="preserve"> (Please select one per question. Circle your answer.)</w:t>
-      </w:r>
     </w:p>
     <w:p>
       <w:pPr>
@@ -5266,6 +5336,8 @@
           <w:color w:val="auto"/>
         </w:rPr>
       </w:pPr>
+      <w:bookmarkStart w:id="0" w:name="_GoBack"/>
+      <w:bookmarkEnd w:id="0"/>
     </w:p>
     <w:tbl>
       <w:tblPr>
@@ -5833,24 +5905,64 @@
           <w:rFonts w:ascii="Times New Roman" w:hAnsi="Times New Roman" w:cs="Times New Roman"/>
           <w:color w:val="auto"/>
         </w:rPr>
-        <w:t xml:space="preserve">What </w:t>
-      </w:r>
-      <w:r>
-        <w:rPr>
-          <w:rFonts w:ascii="Times New Roman" w:hAnsi="Times New Roman" w:cs="Times New Roman"/>
-          <w:color w:val="auto"/>
-        </w:rPr>
-        <w:t xml:space="preserve">is your overall perception about the </w:t>
-      </w:r>
-      <w:r>
-        <w:rPr>
-          <w:rFonts w:ascii="Times New Roman" w:hAnsi="Times New Roman" w:cs="Times New Roman"/>
-          <w:color w:val="auto"/>
-        </w:rPr>
-        <w:t>implementation of the reserve(s)? Does the community improved, worsened or stayed the same?</w:t>
-      </w:r>
-      <w:bookmarkStart w:id="0" w:name="_GoBack"/>
-      <w:bookmarkEnd w:id="0"/>
+        <w:t>In your opinion, d</w:t>
+      </w:r>
+      <w:r>
+        <w:rPr>
+          <w:rFonts w:ascii="Times New Roman" w:hAnsi="Times New Roman" w:cs="Times New Roman"/>
+          <w:color w:val="auto"/>
+        </w:rPr>
+        <w:t>oes the community improved, worsened or stayed the same</w:t>
+      </w:r>
+      <w:r>
+        <w:rPr>
+          <w:rFonts w:ascii="Times New Roman" w:hAnsi="Times New Roman" w:cs="Times New Roman"/>
+          <w:color w:val="auto"/>
+        </w:rPr>
+        <w:t xml:space="preserve"> after the reserve implementation</w:t>
+      </w:r>
+      <w:r>
+        <w:rPr>
+          <w:rFonts w:ascii="Times New Roman" w:hAnsi="Times New Roman" w:cs="Times New Roman"/>
+          <w:color w:val="auto"/>
+        </w:rPr>
+        <w:t>?</w:t>
+      </w:r>
+    </w:p>
+    <w:p>
+      <w:pPr>
+        <w:pStyle w:val="PargrafodaLista"/>
+        <w:spacing w:line="240" w:lineRule="auto"/>
+        <w:ind w:left="360"/>
+        <w:jc w:val="both"/>
+        <w:rPr>
+          <w:rFonts w:ascii="Times New Roman" w:hAnsi="Times New Roman" w:cs="Times New Roman"/>
+          <w:color w:val="auto"/>
+        </w:rPr>
+      </w:pPr>
+    </w:p>
+    <w:p>
+      <w:pPr>
+        <w:pStyle w:val="PargrafodaLista"/>
+        <w:numPr>
+          <w:ilvl w:val="0"/>
+          <w:numId w:val="1"/>
+        </w:numPr>
+        <w:spacing w:line="240" w:lineRule="auto"/>
+        <w:ind w:hanging="360"/>
+        <w:jc w:val="both"/>
+        <w:rPr>
+          <w:rFonts w:ascii="Times New Roman" w:hAnsi="Times New Roman" w:cs="Times New Roman"/>
+          <w:color w:val="auto"/>
+        </w:rPr>
+      </w:pPr>
+      <w:r>
+        <w:rPr>
+          <w:rFonts w:ascii="Times New Roman" w:hAnsi="Times New Roman" w:cs="Times New Roman"/>
+          <w:color w:val="auto"/>
+        </w:rPr>
+        <w:t>Do you think the no-take zone is effective?</w:t>
+      </w:r>
     </w:p>
     <w:p>
       <w:pPr>

</xml_diff>